<commit_message>
Update JWT authentication and project documentation
</commit_message>
<xml_diff>
--- a/document.docx
+++ b/document.docx
@@ -521,8 +521,13 @@
         <w:pStyle w:val="Heading3"/>
       </w:pPr>
       <w:r>
-        <w:t>3.4 User Service (.NET – ASP.NET Core Web API)</w:t>
-      </w:r>
+        <w:t xml:space="preserve">3.4 User Service </w:t>
+      </w:r>
+      <w:r>
+        <w:t>(Java – Spring Boot)</w:t>
+      </w:r>
+      <w:bookmarkStart w:id="0" w:name="_GoBack"/>
+      <w:bookmarkEnd w:id="0"/>
     </w:p>
     <w:p>
       <w:pPr>
@@ -2079,8 +2084,6 @@
           <w:sz w:val="28"/>
         </w:rPr>
       </w:pPr>
-      <w:bookmarkStart w:id="0" w:name="_GoBack"/>
-      <w:bookmarkEnd w:id="0"/>
       <w:r>
         <w:rPr>
           <w:sz w:val="28"/>
@@ -9259,6 +9262,22 @@
         </w:rPr>
         <w:t xml:space="preserve"> Service</w:t>
       </w:r>
+      <w:r>
+        <w:rPr>
+          <w:b/>
+          <w:sz w:val="28"/>
+        </w:rPr>
+        <w:t xml:space="preserve"> (java) - </w:t>
+      </w:r>
+      <w:proofErr w:type="spellStart"/>
+      <w:r>
+        <w:rPr>
+          <w:b/>
+          <w:sz w:val="28"/>
+        </w:rPr>
+        <w:t>Atharv</w:t>
+      </w:r>
+      <w:proofErr w:type="spellEnd"/>
     </w:p>
     <w:p>
       <w:pPr>
@@ -9279,6 +9298,13 @@
         </w:rPr>
         <w:t>Property Service</w:t>
       </w:r>
+      <w:r>
+        <w:rPr>
+          <w:b/>
+          <w:sz w:val="28"/>
+        </w:rPr>
+        <w:t xml:space="preserve"> (Java)</w:t>
+      </w:r>
     </w:p>
     <w:p>
       <w:pPr>
@@ -9299,6 +9325,13 @@
         </w:rPr>
         <w:t>User Service</w:t>
       </w:r>
+      <w:r>
+        <w:rPr>
+          <w:b/>
+          <w:sz w:val="28"/>
+        </w:rPr>
+        <w:t xml:space="preserve"> (Java)</w:t>
+      </w:r>
     </w:p>
     <w:p>
       <w:pPr>
@@ -9319,6 +9352,13 @@
         </w:rPr>
         <w:t>Enquiry Service</w:t>
       </w:r>
+      <w:r>
+        <w:rPr>
+          <w:b/>
+          <w:sz w:val="28"/>
+        </w:rPr>
+        <w:t xml:space="preserve"> (.net)</w:t>
+      </w:r>
     </w:p>
     <w:p>
       <w:pPr>
@@ -9339,6 +9379,22 @@
         </w:rPr>
         <w:t>API Gateway</w:t>
       </w:r>
+      <w:r>
+        <w:rPr>
+          <w:b/>
+          <w:sz w:val="28"/>
+        </w:rPr>
+        <w:t xml:space="preserve">  (Java) - </w:t>
+      </w:r>
+      <w:proofErr w:type="spellStart"/>
+      <w:r>
+        <w:rPr>
+          <w:b/>
+          <w:sz w:val="28"/>
+        </w:rPr>
+        <w:t>Atharv</w:t>
+      </w:r>
+      <w:proofErr w:type="spellEnd"/>
     </w:p>
     <w:p>
       <w:pPr>
@@ -9358,6 +9414,13 @@
           <w:sz w:val="28"/>
         </w:rPr>
         <w:t>Cart Service</w:t>
+      </w:r>
+      <w:r>
+        <w:rPr>
+          <w:b/>
+          <w:sz w:val="28"/>
+        </w:rPr>
+        <w:t xml:space="preserve"> (.net)</w:t>
       </w:r>
     </w:p>
     <w:p>
@@ -9862,8 +9925,17 @@
           <w:b/>
           <w:sz w:val="24"/>
         </w:rPr>
-        <w:t xml:space="preserve"> Filter → Microservice</w:t>
-      </w:r>
+        <w:t xml:space="preserve"> Filter → </w:t>
+      </w:r>
+      <w:proofErr w:type="spellStart"/>
+      <w:r>
+        <w:rPr>
+          <w:b/>
+          <w:sz w:val="24"/>
+        </w:rPr>
+        <w:t>Microservice</w:t>
+      </w:r>
+      <w:proofErr w:type="spellEnd"/>
     </w:p>
     <w:p>
       <w:pPr>
@@ -14487,7 +14559,7 @@
 </file>
 
 <file path=customXml/itemProps1.xml><?xml version="1.0" encoding="utf-8"?>
-<ds:datastoreItem xmlns:ds="http://schemas.openxmlformats.org/officeDocument/2006/customXml" ds:itemID="{727AC0C1-5927-45D1-BAC5-BB4150795187}">
+<ds:datastoreItem xmlns:ds="http://schemas.openxmlformats.org/officeDocument/2006/customXml" ds:itemID="{1B424F45-1C91-48A5-9582-9316F3E8906B}">
   <ds:schemaRefs>
     <ds:schemaRef ds:uri="http://schemas.openxmlformats.org/officeDocument/2006/bibliography"/>
   </ds:schemaRefs>

</xml_diff>

<commit_message>
Add frontend and latest project files
</commit_message>
<xml_diff>
--- a/document.docx
+++ b/document.docx
@@ -526,8 +526,6 @@
       <w:r>
         <w:t>(Java – Spring Boot)</w:t>
       </w:r>
-      <w:bookmarkStart w:id="0" w:name="_GoBack"/>
-      <w:bookmarkEnd w:id="0"/>
     </w:p>
     <w:p>
       <w:pPr>
@@ -7263,6 +7261,10 @@
     <w:p/>
     <w:p/>
     <w:p/>
+    <w:p>
+      <w:bookmarkStart w:id="0" w:name="_GoBack"/>
+      <w:bookmarkEnd w:id="0"/>
+    </w:p>
     <w:p/>
     <w:p/>
     <w:p/>
@@ -7279,7 +7281,6 @@
     <w:p/>
     <w:p/>
     <w:p/>
-    <w:p/>
     <w:p>
       <w:pPr>
         <w:pStyle w:val="Heading1"/>
@@ -7562,7 +7563,7 @@
       </w:tblPr>
       <w:tblGrid>
         <w:gridCol w:w="1897"/>
-        <w:gridCol w:w="1687"/>
+        <w:gridCol w:w="1823"/>
       </w:tblGrid>
       <w:tr>
         <w:tc>
@@ -7574,14 +7575,20 @@
             <w:pPr>
               <w:jc w:val="center"/>
               <w:rPr>
+                <w:rFonts w:ascii="Times New Roman" w:eastAsia="Times New Roman" w:hAnsi="Times New Roman" w:cs="Times New Roman"/>
                 <w:b/>
                 <w:bCs/>
-              </w:rPr>
-            </w:pPr>
-            <w:r>
-              <w:rPr>
+                <w:sz w:val="24"/>
+                <w:szCs w:val="24"/>
+              </w:rPr>
+            </w:pPr>
+            <w:r>
+              <w:rPr>
+                <w:rFonts w:ascii="Times New Roman" w:eastAsia="Times New Roman" w:hAnsi="Times New Roman" w:cs="Times New Roman"/>
                 <w:b/>
                 <w:bCs/>
+                <w:sz w:val="24"/>
+                <w:szCs w:val="24"/>
               </w:rPr>
               <w:t>Request Path</w:t>
             </w:r>
@@ -7596,14 +7603,20 @@
             <w:pPr>
               <w:jc w:val="center"/>
               <w:rPr>
+                <w:rFonts w:ascii="Times New Roman" w:eastAsia="Times New Roman" w:hAnsi="Times New Roman" w:cs="Times New Roman"/>
                 <w:b/>
                 <w:bCs/>
-              </w:rPr>
-            </w:pPr>
-            <w:r>
-              <w:rPr>
+                <w:sz w:val="24"/>
+                <w:szCs w:val="24"/>
+              </w:rPr>
+            </w:pPr>
+            <w:r>
+              <w:rPr>
+                <w:rFonts w:ascii="Times New Roman" w:eastAsia="Times New Roman" w:hAnsi="Times New Roman" w:cs="Times New Roman"/>
                 <w:b/>
                 <w:bCs/>
+                <w:sz w:val="24"/>
+                <w:szCs w:val="24"/>
               </w:rPr>
               <w:t>Routed To</w:t>
             </w:r>
@@ -7617,26 +7630,36 @@
             <w:hideMark/>
           </w:tcPr>
           <w:p>
-            <w:r>
-              <w:rPr>
-                <w:rStyle w:val="HTMLCode"/>
-                <w:rFonts w:eastAsiaTheme="minorHAnsi"/>
+            <w:pPr>
+              <w:rPr>
+                <w:rFonts w:ascii="Times New Roman" w:eastAsia="Times New Roman" w:hAnsi="Times New Roman" w:cs="Times New Roman"/>
+                <w:sz w:val="24"/>
+                <w:szCs w:val="24"/>
+              </w:rPr>
+            </w:pPr>
+            <w:r>
+              <w:rPr>
+                <w:rFonts w:ascii="Courier New" w:eastAsia="Times New Roman" w:hAnsi="Courier New" w:cs="Courier New"/>
+                <w:sz w:val="20"/>
+                <w:szCs w:val="20"/>
               </w:rPr>
               <w:t>/</w:t>
             </w:r>
             <w:proofErr w:type="spellStart"/>
             <w:r>
               <w:rPr>
-                <w:rStyle w:val="HTMLCode"/>
-                <w:rFonts w:eastAsiaTheme="minorHAnsi"/>
+                <w:rFonts w:ascii="Courier New" w:eastAsia="Times New Roman" w:hAnsi="Courier New" w:cs="Courier New"/>
+                <w:sz w:val="20"/>
+                <w:szCs w:val="20"/>
               </w:rPr>
               <w:t>auth</w:t>
             </w:r>
             <w:proofErr w:type="spellEnd"/>
             <w:r>
               <w:rPr>
-                <w:rStyle w:val="HTMLCode"/>
-                <w:rFonts w:eastAsiaTheme="minorHAnsi"/>
+                <w:rFonts w:ascii="Courier New" w:eastAsia="Times New Roman" w:hAnsi="Courier New" w:cs="Courier New"/>
+                <w:sz w:val="20"/>
+                <w:szCs w:val="20"/>
               </w:rPr>
               <w:t>/**</w:t>
             </w:r>
@@ -7648,12 +7671,29 @@
             <w:hideMark/>
           </w:tcPr>
           <w:p>
+            <w:pPr>
+              <w:rPr>
+                <w:rFonts w:ascii="Times New Roman" w:eastAsia="Times New Roman" w:hAnsi="Times New Roman" w:cs="Times New Roman"/>
+                <w:sz w:val="24"/>
+                <w:szCs w:val="24"/>
+              </w:rPr>
+            </w:pPr>
             <w:proofErr w:type="spellStart"/>
             <w:r>
+              <w:rPr>
+                <w:rFonts w:ascii="Times New Roman" w:eastAsia="Times New Roman" w:hAnsi="Times New Roman" w:cs="Times New Roman"/>
+                <w:sz w:val="24"/>
+                <w:szCs w:val="24"/>
+              </w:rPr>
               <w:t>Auth</w:t>
             </w:r>
             <w:proofErr w:type="spellEnd"/>
             <w:r>
+              <w:rPr>
+                <w:rFonts w:ascii="Times New Roman" w:eastAsia="Times New Roman" w:hAnsi="Times New Roman" w:cs="Times New Roman"/>
+                <w:sz w:val="24"/>
+                <w:szCs w:val="24"/>
+              </w:rPr>
               <w:t xml:space="preserve"> Service</w:t>
             </w:r>
           </w:p>
@@ -7666,10 +7706,18 @@
             <w:hideMark/>
           </w:tcPr>
           <w:p>
-            <w:r>
-              <w:rPr>
-                <w:rStyle w:val="HTMLCode"/>
-                <w:rFonts w:eastAsiaTheme="minorHAnsi"/>
+            <w:pPr>
+              <w:rPr>
+                <w:rFonts w:ascii="Times New Roman" w:eastAsia="Times New Roman" w:hAnsi="Times New Roman" w:cs="Times New Roman"/>
+                <w:sz w:val="24"/>
+                <w:szCs w:val="24"/>
+              </w:rPr>
+            </w:pPr>
+            <w:r>
+              <w:rPr>
+                <w:rFonts w:ascii="Courier New" w:eastAsia="Times New Roman" w:hAnsi="Courier New" w:cs="Courier New"/>
+                <w:sz w:val="20"/>
+                <w:szCs w:val="20"/>
               </w:rPr>
               <w:t>/users/**</w:t>
             </w:r>
@@ -7681,7 +7729,19 @@
             <w:hideMark/>
           </w:tcPr>
           <w:p>
-            <w:r>
+            <w:pPr>
+              <w:rPr>
+                <w:rFonts w:ascii="Times New Roman" w:eastAsia="Times New Roman" w:hAnsi="Times New Roman" w:cs="Times New Roman"/>
+                <w:sz w:val="24"/>
+                <w:szCs w:val="24"/>
+              </w:rPr>
+            </w:pPr>
+            <w:r>
+              <w:rPr>
+                <w:rFonts w:ascii="Times New Roman" w:eastAsia="Times New Roman" w:hAnsi="Times New Roman" w:cs="Times New Roman"/>
+                <w:sz w:val="24"/>
+                <w:szCs w:val="24"/>
+              </w:rPr>
               <w:t>User Service</w:t>
             </w:r>
           </w:p>
@@ -7694,10 +7754,18 @@
             <w:hideMark/>
           </w:tcPr>
           <w:p>
-            <w:r>
-              <w:rPr>
-                <w:rStyle w:val="HTMLCode"/>
-                <w:rFonts w:eastAsiaTheme="minorHAnsi"/>
+            <w:pPr>
+              <w:rPr>
+                <w:rFonts w:ascii="Times New Roman" w:eastAsia="Times New Roman" w:hAnsi="Times New Roman" w:cs="Times New Roman"/>
+                <w:sz w:val="24"/>
+                <w:szCs w:val="24"/>
+              </w:rPr>
+            </w:pPr>
+            <w:r>
+              <w:rPr>
+                <w:rFonts w:ascii="Courier New" w:eastAsia="Times New Roman" w:hAnsi="Courier New" w:cs="Courier New"/>
+                <w:sz w:val="20"/>
+                <w:szCs w:val="20"/>
               </w:rPr>
               <w:t>/properties/**</w:t>
             </w:r>
@@ -7709,7 +7777,19 @@
             <w:hideMark/>
           </w:tcPr>
           <w:p>
-            <w:r>
+            <w:pPr>
+              <w:rPr>
+                <w:rFonts w:ascii="Times New Roman" w:eastAsia="Times New Roman" w:hAnsi="Times New Roman" w:cs="Times New Roman"/>
+                <w:sz w:val="24"/>
+                <w:szCs w:val="24"/>
+              </w:rPr>
+            </w:pPr>
+            <w:r>
+              <w:rPr>
+                <w:rFonts w:ascii="Times New Roman" w:eastAsia="Times New Roman" w:hAnsi="Times New Roman" w:cs="Times New Roman"/>
+                <w:sz w:val="24"/>
+                <w:szCs w:val="24"/>
+              </w:rPr>
               <w:t>Property Service</w:t>
             </w:r>
           </w:p>
@@ -7722,10 +7802,18 @@
             <w:hideMark/>
           </w:tcPr>
           <w:p>
-            <w:r>
-              <w:rPr>
-                <w:rStyle w:val="HTMLCode"/>
-                <w:rFonts w:eastAsiaTheme="minorHAnsi"/>
+            <w:pPr>
+              <w:rPr>
+                <w:rFonts w:ascii="Times New Roman" w:eastAsia="Times New Roman" w:hAnsi="Times New Roman" w:cs="Times New Roman"/>
+                <w:sz w:val="24"/>
+                <w:szCs w:val="24"/>
+              </w:rPr>
+            </w:pPr>
+            <w:r>
+              <w:rPr>
+                <w:rFonts w:ascii="Courier New" w:eastAsia="Times New Roman" w:hAnsi="Courier New" w:cs="Courier New"/>
+                <w:sz w:val="20"/>
+                <w:szCs w:val="20"/>
               </w:rPr>
               <w:t>/enquiries/**</w:t>
             </w:r>
@@ -7737,8 +7825,77 @@
             <w:hideMark/>
           </w:tcPr>
           <w:p>
-            <w:r>
+            <w:pPr>
+              <w:rPr>
+                <w:rFonts w:ascii="Times New Roman" w:eastAsia="Times New Roman" w:hAnsi="Times New Roman" w:cs="Times New Roman"/>
+                <w:sz w:val="24"/>
+                <w:szCs w:val="24"/>
+              </w:rPr>
+            </w:pPr>
+            <w:r>
+              <w:rPr>
+                <w:rFonts w:ascii="Times New Roman" w:eastAsia="Times New Roman" w:hAnsi="Times New Roman" w:cs="Times New Roman"/>
+                <w:sz w:val="24"/>
+                <w:szCs w:val="24"/>
+              </w:rPr>
               <w:t>Enquiry Service</w:t>
+            </w:r>
+          </w:p>
+        </w:tc>
+      </w:tr>
+      <w:tr>
+        <w:tc>
+          <w:tcPr>
+            <w:tcW w:w="0" w:type="auto"/>
+            <w:hideMark/>
+          </w:tcPr>
+          <w:p>
+            <w:pPr>
+              <w:rPr>
+                <w:rFonts w:ascii="Times New Roman" w:eastAsia="Times New Roman" w:hAnsi="Times New Roman" w:cs="Times New Roman"/>
+                <w:sz w:val="24"/>
+                <w:szCs w:val="24"/>
+              </w:rPr>
+            </w:pPr>
+            <w:r>
+              <w:rPr>
+                <w:rFonts w:ascii="Courier New" w:eastAsia="Times New Roman" w:hAnsi="Courier New" w:cs="Courier New"/>
+                <w:sz w:val="20"/>
+                <w:szCs w:val="20"/>
+              </w:rPr>
+              <w:t>/cart/**</w:t>
+            </w:r>
+          </w:p>
+        </w:tc>
+        <w:tc>
+          <w:tcPr>
+            <w:tcW w:w="0" w:type="auto"/>
+            <w:hideMark/>
+          </w:tcPr>
+          <w:p>
+            <w:pPr>
+              <w:rPr>
+                <w:rFonts w:ascii="Times New Roman" w:eastAsia="Times New Roman" w:hAnsi="Times New Roman" w:cs="Times New Roman"/>
+                <w:sz w:val="24"/>
+                <w:szCs w:val="24"/>
+              </w:rPr>
+            </w:pPr>
+            <w:r>
+              <w:rPr>
+                <w:rFonts w:ascii="Times New Roman" w:eastAsia="Times New Roman" w:hAnsi="Times New Roman" w:cs="Times New Roman"/>
+                <w:bCs/>
+                <w:sz w:val="24"/>
+                <w:szCs w:val="24"/>
+              </w:rPr>
+              <w:t>Cart Service</w:t>
+            </w:r>
+            <w:r>
+              <w:rPr>
+                <w:rFonts w:ascii="Times New Roman" w:eastAsia="Times New Roman" w:hAnsi="Times New Roman" w:cs="Times New Roman"/>
+                <w:sz w:val="24"/>
+                <w:szCs w:val="24"/>
+              </w:rPr>
+              <w:t xml:space="preserve"> </w:t>
             </w:r>
           </w:p>
         </w:tc>
@@ -7747,7 +7904,21 @@
     <w:p>
       <w:pPr>
         <w:pStyle w:val="NormalWeb"/>
-      </w:pPr>
+        <w:rPr>
+          <w:rFonts w:ascii="Segoe UI Symbol" w:hAnsi="Segoe UI Symbol" w:cs="Segoe UI Symbol"/>
+        </w:rPr>
+      </w:pPr>
+    </w:p>
+    <w:p>
+      <w:pPr>
+        <w:pStyle w:val="NormalWeb"/>
+      </w:pPr>
+      <w:r>
+        <w:rPr>
+          <w:rFonts w:ascii="Segoe UI Symbol" w:hAnsi="Segoe UI Symbol" w:cs="Segoe UI Symbol"/>
+        </w:rPr>
+        <w:br w:type="textWrapping" w:clear="all"/>
+      </w:r>
       <w:r>
         <w:rPr>
           <w:rFonts w:ascii="Segoe UI Symbol" w:hAnsi="Segoe UI Symbol" w:cs="Segoe UI Symbol"/>
@@ -7950,6 +8121,7 @@
         <w:pStyle w:val="Heading2"/>
       </w:pPr>
       <w:r>
+        <w:lastRenderedPageBreak/>
         <w:t>7. Why API Gateway Has No Database</w:t>
       </w:r>
     </w:p>
@@ -7982,7 +8154,6 @@
         <w:rPr>
           <w:rFonts w:ascii="Segoe UI Symbol" w:hAnsi="Segoe UI Symbol" w:cs="Segoe UI Symbol"/>
         </w:rPr>
-        <w:lastRenderedPageBreak/>
         <w:t>📌</w:t>
       </w:r>
       <w:r>
@@ -8372,6 +8543,7 @@
         <w:pStyle w:val="Heading2"/>
       </w:pPr>
       <w:r>
+        <w:lastRenderedPageBreak/>
         <w:t>3. Tables in Cart Service</w:t>
       </w:r>
     </w:p>
@@ -9332,6 +9504,22 @@
         </w:rPr>
         <w:t xml:space="preserve"> (Java)</w:t>
       </w:r>
+      <w:r>
+        <w:rPr>
+          <w:b/>
+          <w:sz w:val="28"/>
+        </w:rPr>
+        <w:t xml:space="preserve"> - </w:t>
+      </w:r>
+      <w:proofErr w:type="spellStart"/>
+      <w:r>
+        <w:rPr>
+          <w:b/>
+          <w:sz w:val="28"/>
+        </w:rPr>
+        <w:t>Dipali</w:t>
+      </w:r>
+      <w:proofErr w:type="spellEnd"/>
     </w:p>
     <w:p>
       <w:pPr>
@@ -14290,6 +14478,32 @@
       <w:contextualSpacing/>
     </w:pPr>
   </w:style>
+  <w:style w:type="table" w:styleId="TableGridLight">
+    <w:name w:val="Grid Table Light"/>
+    <w:basedOn w:val="TableNormal"/>
+    <w:uiPriority w:val="40"/>
+    <w:rsid w:val="00A8668D"/>
+    <w:pPr>
+      <w:spacing w:after="0" w:line="240" w:lineRule="auto"/>
+    </w:pPr>
+    <w:tblPr>
+      <w:tblInd w:w="0" w:type="dxa"/>
+      <w:tblBorders>
+        <w:top w:val="single" w:sz="4" w:space="0" w:color="BFBFBF" w:themeColor="background1" w:themeShade="BF"/>
+        <w:left w:val="single" w:sz="4" w:space="0" w:color="BFBFBF" w:themeColor="background1" w:themeShade="BF"/>
+        <w:bottom w:val="single" w:sz="4" w:space="0" w:color="BFBFBF" w:themeColor="background1" w:themeShade="BF"/>
+        <w:right w:val="single" w:sz="4" w:space="0" w:color="BFBFBF" w:themeColor="background1" w:themeShade="BF"/>
+        <w:insideH w:val="single" w:sz="4" w:space="0" w:color="BFBFBF" w:themeColor="background1" w:themeShade="BF"/>
+        <w:insideV w:val="single" w:sz="4" w:space="0" w:color="BFBFBF" w:themeColor="background1" w:themeShade="BF"/>
+      </w:tblBorders>
+      <w:tblCellMar>
+        <w:top w:w="0" w:type="dxa"/>
+        <w:left w:w="108" w:type="dxa"/>
+        <w:bottom w:w="0" w:type="dxa"/>
+        <w:right w:w="108" w:type="dxa"/>
+      </w:tblCellMar>
+    </w:tblPr>
+  </w:style>
 </w:styles>
 </file>
 
@@ -14559,7 +14773,7 @@
 </file>
 
 <file path=customXml/itemProps1.xml><?xml version="1.0" encoding="utf-8"?>
-<ds:datastoreItem xmlns:ds="http://schemas.openxmlformats.org/officeDocument/2006/customXml" ds:itemID="{1B424F45-1C91-48A5-9582-9316F3E8906B}">
+<ds:datastoreItem xmlns:ds="http://schemas.openxmlformats.org/officeDocument/2006/customXml" ds:itemID="{27F987F4-8972-4F89-A715-A8915D8C42B6}">
   <ds:schemaRefs>
     <ds:schemaRef ds:uri="http://schemas.openxmlformats.org/officeDocument/2006/bibliography"/>
   </ds:schemaRefs>

</xml_diff>